<commit_message>
Concept of firstIndex,lastIndex of an element
</commit_message>
<xml_diff>
--- a/LeetCode/Concepts.docx
+++ b/LeetCode/Concepts.docx
@@ -238,6 +238,7 @@
     <w:p>
       <w:pPr>
         <w:numPr>
+          <w:ilvl w:val="0"/>
           <w:numId w:val="0"/>
         </w:numPr>
         <w:ind w:leftChars="0"/>
@@ -276,22 +277,24 @@
     <w:p>
       <w:pPr>
         <w:numPr>
-          <w:numId w:val="0"/>
-        </w:numPr>
-        <w:ind w:leftChars="0"/>
-        <w:rPr>
-          <w:rFonts w:hint="default"/>
-          <w:b w:val="0"/>
-          <w:bCs w:val="0"/>
-          <w:sz w:val="24"/>
-          <w:szCs w:val="24"/>
-          <w:lang w:val="en-US"/>
-        </w:rPr>
-      </w:pPr>
-    </w:p>
-    <w:p>
-      <w:pPr>
-        <w:numPr>
+          <w:ilvl w:val="0"/>
+          <w:numId w:val="0"/>
+        </w:numPr>
+        <w:ind w:leftChars="0"/>
+        <w:rPr>
+          <w:rFonts w:hint="default"/>
+          <w:b w:val="0"/>
+          <w:bCs w:val="0"/>
+          <w:sz w:val="24"/>
+          <w:szCs w:val="24"/>
+          <w:lang w:val="en-US"/>
+        </w:rPr>
+      </w:pPr>
+    </w:p>
+    <w:p>
+      <w:pPr>
+        <w:numPr>
+          <w:ilvl w:val="0"/>
           <w:numId w:val="0"/>
         </w:numPr>
         <w:ind w:leftChars="0"/>
@@ -352,22 +355,24 @@
     <w:p>
       <w:pPr>
         <w:numPr>
-          <w:numId w:val="0"/>
-        </w:numPr>
-        <w:ind w:leftChars="0"/>
-        <w:rPr>
-          <w:rFonts w:hint="default"/>
-          <w:b w:val="0"/>
-          <w:bCs w:val="0"/>
-          <w:sz w:val="24"/>
-          <w:szCs w:val="24"/>
-          <w:lang w:val="en-US"/>
-        </w:rPr>
-      </w:pPr>
-    </w:p>
-    <w:p>
-      <w:pPr>
-        <w:numPr>
+          <w:ilvl w:val="0"/>
+          <w:numId w:val="0"/>
+        </w:numPr>
+        <w:ind w:leftChars="0"/>
+        <w:rPr>
+          <w:rFonts w:hint="default"/>
+          <w:b w:val="0"/>
+          <w:bCs w:val="0"/>
+          <w:sz w:val="24"/>
+          <w:szCs w:val="24"/>
+          <w:lang w:val="en-US"/>
+        </w:rPr>
+      </w:pPr>
+    </w:p>
+    <w:p>
+      <w:pPr>
+        <w:numPr>
+          <w:ilvl w:val="0"/>
           <w:numId w:val="0"/>
         </w:numPr>
         <w:ind w:leftChars="0"/>
@@ -417,22 +422,24 @@
     <w:p>
       <w:pPr>
         <w:numPr>
-          <w:numId w:val="0"/>
-        </w:numPr>
-        <w:ind w:leftChars="0"/>
-        <w:rPr>
-          <w:rFonts w:hint="default"/>
-          <w:b w:val="0"/>
-          <w:bCs w:val="0"/>
-          <w:sz w:val="24"/>
-          <w:szCs w:val="24"/>
-          <w:lang w:val="en-US"/>
-        </w:rPr>
-      </w:pPr>
-    </w:p>
-    <w:p>
-      <w:pPr>
-        <w:numPr>
+          <w:ilvl w:val="0"/>
+          <w:numId w:val="0"/>
+        </w:numPr>
+        <w:ind w:leftChars="0"/>
+        <w:rPr>
+          <w:rFonts w:hint="default"/>
+          <w:b w:val="0"/>
+          <w:bCs w:val="0"/>
+          <w:sz w:val="24"/>
+          <w:szCs w:val="24"/>
+          <w:lang w:val="en-US"/>
+        </w:rPr>
+      </w:pPr>
+    </w:p>
+    <w:p>
+      <w:pPr>
+        <w:numPr>
+          <w:ilvl w:val="0"/>
           <w:numId w:val="0"/>
         </w:numPr>
         <w:ind w:leftChars="0"/>
@@ -471,319 +478,1437 @@
           <w:szCs w:val="24"/>
           <w:lang w:val="en-US"/>
         </w:rPr>
-        <w:t>Check if an element is present in the array using recursion</w:t>
+        <w:t>Check if an element is present in the array using recursion:</w:t>
+      </w:r>
+    </w:p>
+    <w:p>
+      <w:pPr>
+        <w:numPr>
+          <w:ilvl w:val="0"/>
+          <w:numId w:val="0"/>
+        </w:numPr>
+        <w:ind w:leftChars="0"/>
+        <w:rPr>
+          <w:rFonts w:hint="default"/>
+          <w:b/>
+          <w:bCs/>
+          <w:sz w:val="24"/>
+          <w:szCs w:val="24"/>
+          <w:lang w:val="en-US"/>
+        </w:rPr>
+      </w:pPr>
+    </w:p>
+    <w:p>
+      <w:pPr>
+        <w:numPr>
+          <w:ilvl w:val="0"/>
+          <w:numId w:val="0"/>
+        </w:numPr>
+        <w:ind w:leftChars="0"/>
+        <w:rPr>
+          <w:rFonts w:hint="default"/>
+          <w:b/>
+          <w:bCs/>
+          <w:sz w:val="24"/>
+          <w:szCs w:val="24"/>
+          <w:lang w:val="en-US"/>
+        </w:rPr>
+      </w:pPr>
+      <w:r>
+        <w:rPr>
+          <w:rFonts w:hint="default"/>
+          <w:b/>
+          <w:bCs/>
+          <w:sz w:val="24"/>
+          <w:szCs w:val="24"/>
+          <w:lang w:val="en-US"/>
+        </w:rPr>
+        <w:t>Base Case:</w:t>
+      </w:r>
+    </w:p>
+    <w:p>
+      <w:pPr>
+        <w:numPr>
+          <w:ilvl w:val="0"/>
+          <w:numId w:val="0"/>
+        </w:numPr>
+        <w:ind w:leftChars="0"/>
+        <w:rPr>
+          <w:rFonts w:hint="default"/>
+          <w:b w:val="0"/>
+          <w:bCs w:val="0"/>
+          <w:sz w:val="24"/>
+          <w:szCs w:val="24"/>
+          <w:lang w:val="en-US"/>
+        </w:rPr>
+      </w:pPr>
+      <w:r>
+        <w:rPr>
+          <w:rFonts w:hint="default"/>
+          <w:b w:val="0"/>
+          <w:bCs w:val="0"/>
+          <w:sz w:val="24"/>
+          <w:szCs w:val="24"/>
+          <w:lang w:val="en-US"/>
+        </w:rPr>
+        <w:t>If n = 0, we will check if the element is = arr[0] or not . if equal , return true else return false</w:t>
+      </w:r>
+    </w:p>
+    <w:p>
+      <w:pPr>
+        <w:numPr>
+          <w:ilvl w:val="0"/>
+          <w:numId w:val="0"/>
+        </w:numPr>
+        <w:ind w:leftChars="0"/>
+        <w:rPr>
+          <w:rFonts w:hint="default"/>
+          <w:b w:val="0"/>
+          <w:bCs w:val="0"/>
+          <w:sz w:val="24"/>
+          <w:szCs w:val="24"/>
+          <w:lang w:val="en-US"/>
+        </w:rPr>
+      </w:pPr>
+    </w:p>
+    <w:p>
+      <w:pPr>
+        <w:numPr>
+          <w:ilvl w:val="0"/>
+          <w:numId w:val="0"/>
+        </w:numPr>
+        <w:ind w:leftChars="0"/>
+        <w:rPr>
+          <w:rFonts w:hint="default"/>
+          <w:b w:val="0"/>
+          <w:bCs w:val="0"/>
+          <w:sz w:val="24"/>
+          <w:szCs w:val="24"/>
+          <w:lang w:val="en-US"/>
+        </w:rPr>
+      </w:pPr>
+      <w:r>
+        <w:rPr>
+          <w:rFonts w:hint="default"/>
+          <w:b w:val="0"/>
+          <w:bCs w:val="0"/>
+          <w:sz w:val="24"/>
+          <w:szCs w:val="24"/>
+          <w:lang w:val="en-US"/>
+        </w:rPr>
+        <w:t>Then after that we will also check if arr[0] == element or not outside the base case because we need a one time match with any index value of the array. If any index value matches, we will get our ans</w:t>
+      </w:r>
+    </w:p>
+    <w:p>
+      <w:pPr>
+        <w:numPr>
+          <w:ilvl w:val="0"/>
+          <w:numId w:val="0"/>
+        </w:numPr>
+        <w:ind w:leftChars="0"/>
+        <w:rPr>
+          <w:rFonts w:hint="default"/>
+          <w:b w:val="0"/>
+          <w:bCs w:val="0"/>
+          <w:sz w:val="24"/>
+          <w:szCs w:val="24"/>
+          <w:lang w:val="en-US"/>
+        </w:rPr>
+      </w:pPr>
+    </w:p>
+    <w:p>
+      <w:pPr>
+        <w:numPr>
+          <w:ilvl w:val="0"/>
+          <w:numId w:val="0"/>
+        </w:numPr>
+        <w:ind w:leftChars="0"/>
+        <w:rPr>
+          <w:rFonts w:hint="default"/>
+          <w:b/>
+          <w:bCs/>
+          <w:sz w:val="24"/>
+          <w:szCs w:val="24"/>
+          <w:lang w:val="en-US"/>
+        </w:rPr>
+      </w:pPr>
+      <w:r>
+        <w:rPr>
+          <w:rFonts w:hint="default"/>
+          <w:b/>
+          <w:bCs/>
+          <w:sz w:val="24"/>
+          <w:szCs w:val="24"/>
+          <w:lang w:val="en-US"/>
+        </w:rPr>
+        <w:t>Recurive call</w:t>
+      </w:r>
+      <w:r>
+        <w:rPr>
+          <w:rFonts w:hint="default"/>
+          <w:b w:val="0"/>
+          <w:bCs w:val="0"/>
+          <w:sz w:val="24"/>
+          <w:szCs w:val="24"/>
+          <w:lang w:val="en-US"/>
+        </w:rPr>
+        <w:t xml:space="preserve">:  We will point the next index of the array and also reduce the size by 1 and send it as a recursive call like </w:t>
+      </w:r>
+      <w:r>
+        <w:rPr>
+          <w:rFonts w:hint="default"/>
+          <w:b/>
+          <w:bCs/>
+          <w:sz w:val="24"/>
+          <w:szCs w:val="24"/>
+          <w:lang w:val="en-US"/>
+        </w:rPr>
+        <w:t>bool smallerInput = check(arr+1,n-1);</w:t>
+      </w:r>
+    </w:p>
+    <w:p>
+      <w:pPr>
+        <w:numPr>
+          <w:ilvl w:val="0"/>
+          <w:numId w:val="0"/>
+        </w:numPr>
+        <w:ind w:leftChars="0"/>
+        <w:rPr>
+          <w:rFonts w:hint="default"/>
+          <w:b w:val="0"/>
+          <w:bCs w:val="0"/>
+          <w:sz w:val="24"/>
+          <w:szCs w:val="24"/>
+          <w:lang w:val="en-US"/>
+        </w:rPr>
+      </w:pPr>
+      <w:r>
+        <w:rPr>
+          <w:rFonts w:hint="default"/>
+          <w:b w:val="0"/>
+          <w:bCs w:val="0"/>
+          <w:sz w:val="24"/>
+          <w:szCs w:val="24"/>
+          <w:lang w:val="en-US"/>
+        </w:rPr>
+        <w:t>So, that every time we can get a new arr[0] value. Using this recursive call we are checking the array elements from left to right onwards.</w:t>
+      </w:r>
+    </w:p>
+    <w:p>
+      <w:pPr>
+        <w:numPr>
+          <w:ilvl w:val="0"/>
+          <w:numId w:val="0"/>
+        </w:numPr>
+        <w:ind w:leftChars="0"/>
+        <w:rPr>
+          <w:rFonts w:hint="default"/>
+          <w:b w:val="0"/>
+          <w:bCs w:val="0"/>
+          <w:sz w:val="24"/>
+          <w:szCs w:val="24"/>
+          <w:lang w:val="en-US"/>
+        </w:rPr>
+      </w:pPr>
+    </w:p>
+    <w:p>
+      <w:pPr>
+        <w:numPr>
+          <w:ilvl w:val="0"/>
+          <w:numId w:val="0"/>
+        </w:numPr>
+        <w:ind w:leftChars="0"/>
+        <w:rPr>
+          <w:rFonts w:hint="default"/>
+          <w:b w:val="0"/>
+          <w:bCs w:val="0"/>
+          <w:sz w:val="24"/>
+          <w:szCs w:val="24"/>
+          <w:lang w:val="en-US"/>
+        </w:rPr>
+      </w:pPr>
+      <w:r>
+        <w:rPr>
+          <w:rFonts w:hint="default"/>
+          <w:b/>
+          <w:bCs/>
+          <w:sz w:val="24"/>
+          <w:szCs w:val="24"/>
+          <w:lang w:val="en-US"/>
+        </w:rPr>
+        <w:t xml:space="preserve">Calculation: </w:t>
+      </w:r>
+      <w:r>
+        <w:rPr>
+          <w:rFonts w:hint="default"/>
+          <w:b w:val="0"/>
+          <w:bCs w:val="0"/>
+          <w:sz w:val="24"/>
+          <w:szCs w:val="24"/>
+          <w:lang w:val="en-US"/>
+        </w:rPr>
+        <w:t>We will return the boolean recursive call that we have made.</w:t>
+      </w:r>
+    </w:p>
+    <w:p>
+      <w:pPr>
+        <w:numPr>
+          <w:ilvl w:val="0"/>
+          <w:numId w:val="0"/>
+        </w:numPr>
+        <w:ind w:leftChars="0"/>
+        <w:rPr>
+          <w:rFonts w:hint="default"/>
+          <w:b w:val="0"/>
+          <w:bCs w:val="0"/>
+          <w:sz w:val="24"/>
+          <w:szCs w:val="24"/>
+          <w:lang w:val="en-US"/>
+        </w:rPr>
+      </w:pPr>
+    </w:p>
+    <w:p>
+      <w:pPr>
+        <w:numPr>
+          <w:ilvl w:val="0"/>
+          <w:numId w:val="0"/>
+        </w:numPr>
+        <w:ind w:leftChars="0"/>
+        <w:rPr>
+          <w:rFonts w:hint="default"/>
+          <w:b w:val="0"/>
+          <w:bCs w:val="0"/>
+          <w:sz w:val="24"/>
+          <w:szCs w:val="24"/>
+          <w:lang w:val="en-US"/>
+        </w:rPr>
+      </w:pPr>
+    </w:p>
+    <w:p>
+      <w:pPr>
+        <w:numPr>
+          <w:ilvl w:val="0"/>
+          <w:numId w:val="0"/>
+        </w:numPr>
+        <w:ind w:leftChars="0"/>
+        <w:rPr>
+          <w:rFonts w:hint="default"/>
+          <w:b w:val="0"/>
+          <w:bCs w:val="0"/>
+          <w:sz w:val="24"/>
+          <w:szCs w:val="24"/>
+          <w:lang w:val="en-US"/>
+        </w:rPr>
+      </w:pPr>
+    </w:p>
+    <w:p>
+      <w:pPr>
+        <w:numPr>
+          <w:ilvl w:val="0"/>
+          <w:numId w:val="0"/>
+        </w:numPr>
+        <w:ind w:leftChars="0"/>
+        <w:rPr>
+          <w:rFonts w:hint="default"/>
+          <w:b w:val="0"/>
+          <w:bCs w:val="0"/>
+          <w:sz w:val="24"/>
+          <w:szCs w:val="24"/>
+          <w:lang w:val="en-US"/>
+        </w:rPr>
+      </w:pPr>
+    </w:p>
+    <w:p>
+      <w:pPr>
+        <w:numPr>
+          <w:ilvl w:val="0"/>
+          <w:numId w:val="0"/>
+        </w:numPr>
+        <w:ind w:leftChars="0"/>
+        <w:rPr>
+          <w:rFonts w:hint="default"/>
+          <w:b w:val="0"/>
+          <w:bCs w:val="0"/>
+          <w:sz w:val="24"/>
+          <w:szCs w:val="24"/>
+          <w:lang w:val="en-US"/>
+        </w:rPr>
+      </w:pPr>
+    </w:p>
+    <w:p>
+      <w:pPr>
+        <w:numPr>
+          <w:numId w:val="0"/>
+        </w:numPr>
+        <w:ind w:leftChars="0"/>
+        <w:rPr>
+          <w:rFonts w:hint="default"/>
+          <w:b w:val="0"/>
+          <w:bCs w:val="0"/>
+          <w:sz w:val="24"/>
+          <w:szCs w:val="24"/>
+          <w:lang w:val="en-US"/>
+        </w:rPr>
+      </w:pPr>
+    </w:p>
+    <w:p>
+      <w:pPr>
+        <w:numPr>
+          <w:ilvl w:val="0"/>
+          <w:numId w:val="1"/>
+        </w:numPr>
+        <w:ind w:left="0" w:leftChars="0" w:firstLine="0" w:firstLineChars="0"/>
+        <w:rPr>
+          <w:rFonts w:hint="default"/>
+          <w:b/>
+          <w:bCs/>
+          <w:sz w:val="24"/>
+          <w:szCs w:val="24"/>
+          <w:lang w:val="en-US"/>
+        </w:rPr>
+      </w:pPr>
+      <w:r>
+        <w:rPr>
+          <w:rFonts w:hint="default"/>
+          <w:b/>
+          <w:bCs/>
+          <w:sz w:val="24"/>
+          <w:szCs w:val="24"/>
+          <w:lang w:val="en-US"/>
+        </w:rPr>
+        <w:t>First index of an element:</w:t>
+      </w:r>
+    </w:p>
+    <w:p>
+      <w:pPr>
+        <w:numPr>
+          <w:numId w:val="0"/>
+        </w:numPr>
+        <w:ind w:leftChars="0"/>
+        <w:rPr>
+          <w:rFonts w:hint="default"/>
+          <w:b w:val="0"/>
+          <w:bCs w:val="0"/>
+          <w:sz w:val="24"/>
+          <w:szCs w:val="24"/>
+          <w:lang w:val="en-US"/>
+        </w:rPr>
+      </w:pPr>
+    </w:p>
+    <w:p>
+      <w:pPr>
+        <w:numPr>
+          <w:numId w:val="0"/>
+        </w:numPr>
+        <w:ind w:leftChars="0"/>
+        <w:rPr>
+          <w:rFonts w:hint="default"/>
+          <w:b/>
+          <w:bCs/>
+          <w:sz w:val="24"/>
+          <w:szCs w:val="24"/>
+          <w:lang w:val="en-US"/>
+        </w:rPr>
+      </w:pPr>
+      <w:r>
+        <w:rPr>
+          <w:rFonts w:hint="default"/>
+          <w:b/>
+          <w:bCs/>
+          <w:sz w:val="24"/>
+          <w:szCs w:val="24"/>
+          <w:lang w:val="en-US"/>
+        </w:rPr>
+        <w:t>Base case:</w:t>
+      </w:r>
+    </w:p>
+    <w:p>
+      <w:pPr>
+        <w:numPr>
+          <w:ilvl w:val="0"/>
+          <w:numId w:val="0"/>
+        </w:numPr>
+        <w:ind w:leftChars="0"/>
+        <w:rPr>
+          <w:rFonts w:hint="default"/>
+          <w:b w:val="0"/>
+          <w:bCs w:val="0"/>
+          <w:sz w:val="24"/>
+          <w:szCs w:val="24"/>
+          <w:lang w:val="en-US"/>
+        </w:rPr>
+      </w:pPr>
+      <w:r>
+        <w:rPr>
+          <w:rFonts w:hint="default"/>
+          <w:b w:val="0"/>
+          <w:bCs w:val="0"/>
+          <w:sz w:val="24"/>
+          <w:szCs w:val="24"/>
+          <w:lang w:val="en-US"/>
+        </w:rPr>
+        <w:t>If n = 0, means the array is empty , so we will return -1</w:t>
+      </w:r>
+    </w:p>
+    <w:p>
+      <w:pPr>
+        <w:numPr>
+          <w:ilvl w:val="0"/>
+          <w:numId w:val="0"/>
+        </w:numPr>
+        <w:ind w:leftChars="0"/>
+        <w:rPr>
+          <w:rFonts w:hint="default"/>
+          <w:b w:val="0"/>
+          <w:bCs w:val="0"/>
+          <w:sz w:val="24"/>
+          <w:szCs w:val="24"/>
+          <w:lang w:val="en-US"/>
+        </w:rPr>
+      </w:pPr>
+    </w:p>
+    <w:p>
+      <w:pPr>
+        <w:numPr>
+          <w:ilvl w:val="0"/>
+          <w:numId w:val="0"/>
+        </w:numPr>
+        <w:ind w:leftChars="0"/>
+        <w:rPr>
+          <w:rFonts w:hint="default"/>
+          <w:b/>
+          <w:bCs/>
+          <w:sz w:val="24"/>
+          <w:szCs w:val="24"/>
+          <w:lang w:val="en-US"/>
+        </w:rPr>
+      </w:pPr>
+      <w:r>
+        <w:rPr>
+          <w:rFonts w:hint="default"/>
+          <w:b/>
+          <w:bCs/>
+          <w:sz w:val="24"/>
+          <w:szCs w:val="24"/>
+          <w:lang w:val="en-US"/>
+        </w:rPr>
+        <w:t>Check:</w:t>
+      </w:r>
+    </w:p>
+    <w:p>
+      <w:pPr>
+        <w:numPr>
+          <w:ilvl w:val="0"/>
+          <w:numId w:val="0"/>
+        </w:numPr>
+        <w:ind w:leftChars="0"/>
+        <w:rPr>
+          <w:rFonts w:hint="default"/>
+          <w:b w:val="0"/>
+          <w:bCs w:val="0"/>
+          <w:sz w:val="24"/>
+          <w:szCs w:val="24"/>
+          <w:lang w:val="en-US"/>
+        </w:rPr>
+      </w:pPr>
+      <w:r>
+        <w:rPr>
+          <w:rFonts w:hint="default"/>
+          <w:b w:val="0"/>
+          <w:bCs w:val="0"/>
+          <w:sz w:val="24"/>
+          <w:szCs w:val="24"/>
+          <w:lang w:val="en-US"/>
+        </w:rPr>
+        <w:t xml:space="preserve">We have to traverse the array from left to right as we are finding first index of an element. So everytime we will make the pointer = pointer + 1 who is pointing the array, So we will find a new arr[0] in every recursive call. </w:t>
+      </w:r>
+    </w:p>
+    <w:p>
+      <w:pPr>
+        <w:numPr>
+          <w:ilvl w:val="0"/>
+          <w:numId w:val="0"/>
+        </w:numPr>
+        <w:ind w:leftChars="0"/>
+        <w:rPr>
+          <w:rFonts w:hint="default"/>
+          <w:b w:val="0"/>
+          <w:bCs w:val="0"/>
+          <w:sz w:val="24"/>
+          <w:szCs w:val="24"/>
+          <w:lang w:val="en-US"/>
+        </w:rPr>
+      </w:pPr>
+    </w:p>
+    <w:p>
+      <w:pPr>
+        <w:numPr>
+          <w:ilvl w:val="0"/>
+          <w:numId w:val="0"/>
+        </w:numPr>
+        <w:ind w:leftChars="0"/>
+        <w:rPr>
+          <w:rFonts w:hint="default"/>
+          <w:b/>
+          <w:bCs/>
+          <w:sz w:val="24"/>
+          <w:szCs w:val="24"/>
+          <w:lang w:val="en-US"/>
+        </w:rPr>
+      </w:pPr>
+      <w:r>
+        <w:rPr>
+          <w:rFonts w:hint="default"/>
+          <w:b/>
+          <w:bCs/>
+          <w:sz w:val="24"/>
+          <w:szCs w:val="24"/>
+          <w:lang w:val="en-US"/>
+        </w:rPr>
+        <w:t>If arr[0] = element, return index</w:t>
+      </w:r>
+    </w:p>
+    <w:p>
+      <w:pPr>
+        <w:numPr>
+          <w:ilvl w:val="0"/>
+          <w:numId w:val="0"/>
+        </w:numPr>
+        <w:ind w:leftChars="0"/>
+        <w:rPr>
+          <w:rFonts w:hint="default"/>
+          <w:b w:val="0"/>
+          <w:bCs w:val="0"/>
+          <w:sz w:val="24"/>
+          <w:szCs w:val="24"/>
+          <w:lang w:val="en-US"/>
+        </w:rPr>
+      </w:pPr>
+    </w:p>
+    <w:p>
+      <w:pPr>
+        <w:numPr>
+          <w:ilvl w:val="0"/>
+          <w:numId w:val="0"/>
+        </w:numPr>
+        <w:ind w:leftChars="0"/>
+        <w:rPr>
+          <w:rFonts w:hint="default"/>
+          <w:b/>
+          <w:bCs/>
+          <w:sz w:val="24"/>
+          <w:szCs w:val="24"/>
+          <w:lang w:val="en-US"/>
+        </w:rPr>
+      </w:pPr>
+      <w:r>
+        <w:rPr>
+          <w:rFonts w:hint="default"/>
+          <w:b/>
+          <w:bCs/>
+          <w:sz w:val="24"/>
+          <w:szCs w:val="24"/>
+          <w:lang w:val="en-US"/>
+        </w:rPr>
+        <w:t>Recursive call:</w:t>
+      </w:r>
+    </w:p>
+    <w:p>
+      <w:pPr>
+        <w:numPr>
+          <w:ilvl w:val="0"/>
+          <w:numId w:val="0"/>
+        </w:numPr>
+        <w:ind w:leftChars="0"/>
+        <w:rPr>
+          <w:rFonts w:hint="default"/>
+          <w:b/>
+          <w:bCs/>
+          <w:sz w:val="24"/>
+          <w:szCs w:val="24"/>
+          <w:lang w:val="en-US"/>
+        </w:rPr>
+      </w:pPr>
+    </w:p>
+    <w:p>
+      <w:pPr>
+        <w:numPr>
+          <w:ilvl w:val="0"/>
+          <w:numId w:val="0"/>
+        </w:numPr>
+        <w:rPr>
+          <w:rFonts w:hint="default"/>
+          <w:b/>
+          <w:bCs/>
+          <w:sz w:val="24"/>
+          <w:szCs w:val="24"/>
+          <w:lang w:val="en-US"/>
+        </w:rPr>
+      </w:pPr>
+      <w:r>
+        <w:rPr>
+          <w:rFonts w:hint="default"/>
+          <w:b/>
+          <w:bCs/>
+          <w:sz w:val="24"/>
+          <w:szCs w:val="24"/>
+          <w:lang w:val="en-US"/>
+        </w:rPr>
+        <w:t>Return firstIndex(arr+1,n-1,index+1,element);</w:t>
+      </w:r>
+    </w:p>
+    <w:p>
+      <w:pPr>
+        <w:numPr>
+          <w:ilvl w:val="0"/>
+          <w:numId w:val="0"/>
+        </w:numPr>
+        <w:rPr>
+          <w:rFonts w:hint="default"/>
+          <w:b w:val="0"/>
+          <w:bCs w:val="0"/>
+          <w:sz w:val="24"/>
+          <w:szCs w:val="24"/>
+          <w:lang w:val="en-US"/>
+        </w:rPr>
+      </w:pPr>
+      <w:r>
+        <w:rPr>
+          <w:rFonts w:hint="default"/>
+          <w:b w:val="0"/>
+          <w:bCs w:val="0"/>
+          <w:sz w:val="24"/>
+          <w:szCs w:val="24"/>
+          <w:lang w:val="en-US"/>
+        </w:rPr>
+        <w:t>Index will be started from 0.</w:t>
+      </w:r>
+    </w:p>
+    <w:p>
+      <w:pPr>
+        <w:numPr>
+          <w:ilvl w:val="0"/>
+          <w:numId w:val="0"/>
+        </w:numPr>
+        <w:rPr>
+          <w:rFonts w:hint="default"/>
+          <w:b w:val="0"/>
+          <w:bCs w:val="0"/>
+          <w:sz w:val="24"/>
+          <w:szCs w:val="24"/>
+          <w:lang w:val="en-US"/>
+        </w:rPr>
+      </w:pPr>
+      <w:r>
+        <w:rPr>
+          <w:rFonts w:hint="default"/>
+          <w:b w:val="0"/>
+          <w:bCs w:val="0"/>
+          <w:sz w:val="24"/>
+          <w:szCs w:val="24"/>
+          <w:lang w:val="en-US"/>
+        </w:rPr>
+        <w:t>So, we everytime we are sending array+1 to check the array element one by one,</w:t>
+      </w:r>
+    </w:p>
+    <w:p>
+      <w:pPr>
+        <w:numPr>
+          <w:ilvl w:val="0"/>
+          <w:numId w:val="0"/>
+        </w:numPr>
+        <w:rPr>
+          <w:rFonts w:hint="default"/>
+          <w:b w:val="0"/>
+          <w:bCs w:val="0"/>
+          <w:sz w:val="24"/>
+          <w:szCs w:val="24"/>
+          <w:lang w:val="en-US"/>
+        </w:rPr>
+      </w:pPr>
+      <w:r>
+        <w:rPr>
+          <w:rFonts w:hint="default"/>
+          <w:b w:val="0"/>
+          <w:bCs w:val="0"/>
+          <w:sz w:val="24"/>
+          <w:szCs w:val="24"/>
+          <w:lang w:val="en-US"/>
+        </w:rPr>
+        <w:t>We are reducing to n-1 , so that eventually n will be 0 and we can return -1 as the array will be empty.</w:t>
+      </w:r>
+    </w:p>
+    <w:p>
+      <w:pPr>
+        <w:numPr>
+          <w:ilvl w:val="0"/>
+          <w:numId w:val="0"/>
+        </w:numPr>
+        <w:rPr>
+          <w:rFonts w:hint="default"/>
+          <w:b w:val="0"/>
+          <w:bCs w:val="0"/>
+          <w:sz w:val="24"/>
+          <w:szCs w:val="24"/>
+          <w:lang w:val="en-US"/>
+        </w:rPr>
+      </w:pPr>
+      <w:r>
+        <w:rPr>
+          <w:rFonts w:hint="default"/>
+          <w:b w:val="0"/>
+          <w:bCs w:val="0"/>
+          <w:sz w:val="24"/>
+          <w:szCs w:val="24"/>
+          <w:lang w:val="en-US"/>
+        </w:rPr>
+        <w:t>Also we are adding 1 with the index, so that it can keep the track of index we are traversing.</w:t>
+      </w:r>
+    </w:p>
+    <w:p>
+      <w:pPr>
+        <w:numPr>
+          <w:ilvl w:val="0"/>
+          <w:numId w:val="0"/>
+        </w:numPr>
+        <w:rPr>
+          <w:rFonts w:hint="default"/>
+          <w:b w:val="0"/>
+          <w:bCs w:val="0"/>
+          <w:sz w:val="24"/>
+          <w:szCs w:val="24"/>
+          <w:lang w:val="en-US"/>
+        </w:rPr>
+      </w:pPr>
+    </w:p>
+    <w:p>
+      <w:pPr>
+        <w:numPr>
+          <w:ilvl w:val="0"/>
+          <w:numId w:val="0"/>
+        </w:numPr>
+        <w:rPr>
+          <w:rFonts w:hint="default"/>
+          <w:b w:val="0"/>
+          <w:bCs w:val="0"/>
+          <w:sz w:val="24"/>
+          <w:szCs w:val="24"/>
+          <w:lang w:val="en-US"/>
+        </w:rPr>
+      </w:pPr>
+    </w:p>
+    <w:p>
+      <w:pPr>
+        <w:numPr>
+          <w:ilvl w:val="0"/>
+          <w:numId w:val="1"/>
+        </w:numPr>
+        <w:ind w:left="0" w:leftChars="0" w:firstLine="0" w:firstLineChars="0"/>
+        <w:rPr>
+          <w:rFonts w:hint="default"/>
+          <w:b/>
+          <w:bCs/>
+          <w:sz w:val="24"/>
+          <w:szCs w:val="24"/>
+          <w:lang w:val="en-US"/>
+        </w:rPr>
+      </w:pPr>
+      <w:r>
+        <w:rPr>
+          <w:rFonts w:hint="default"/>
+          <w:b/>
+          <w:bCs/>
+          <w:sz w:val="24"/>
+          <w:szCs w:val="24"/>
+          <w:lang w:val="en-US"/>
+        </w:rPr>
+        <w:t>Last index of an element:</w:t>
+      </w:r>
+    </w:p>
+    <w:p>
+      <w:pPr>
+        <w:numPr>
+          <w:numId w:val="0"/>
+        </w:numPr>
+        <w:ind w:leftChars="0"/>
+        <w:rPr>
+          <w:rFonts w:hint="default"/>
+          <w:b w:val="0"/>
+          <w:bCs w:val="0"/>
+          <w:sz w:val="24"/>
+          <w:szCs w:val="24"/>
+          <w:lang w:val="en-US"/>
+        </w:rPr>
+      </w:pPr>
+    </w:p>
+    <w:p>
+      <w:pPr>
+        <w:numPr>
+          <w:numId w:val="0"/>
+        </w:numPr>
+        <w:ind w:leftChars="0"/>
+        <w:rPr>
+          <w:rFonts w:hint="default"/>
+          <w:b/>
+          <w:bCs/>
+          <w:sz w:val="24"/>
+          <w:szCs w:val="24"/>
+          <w:lang w:val="en-US"/>
+        </w:rPr>
+      </w:pPr>
+      <w:r>
+        <w:rPr>
+          <w:rFonts w:hint="default"/>
+          <w:b/>
+          <w:bCs/>
+          <w:sz w:val="24"/>
+          <w:szCs w:val="24"/>
+          <w:lang w:val="en-US"/>
+        </w:rPr>
+        <w:t>Base Case:</w:t>
+      </w:r>
+    </w:p>
+    <w:p>
+      <w:pPr>
+        <w:numPr>
+          <w:numId w:val="0"/>
+        </w:numPr>
+        <w:ind w:leftChars="0"/>
+        <w:rPr>
+          <w:rFonts w:hint="default"/>
+          <w:b w:val="0"/>
+          <w:bCs w:val="0"/>
+          <w:sz w:val="24"/>
+          <w:szCs w:val="24"/>
+          <w:lang w:val="en-US"/>
+        </w:rPr>
+      </w:pPr>
+      <w:r>
+        <w:rPr>
+          <w:rFonts w:hint="default"/>
+          <w:b w:val="0"/>
+          <w:bCs w:val="0"/>
+          <w:sz w:val="24"/>
+          <w:szCs w:val="24"/>
+          <w:lang w:val="en-US"/>
+        </w:rPr>
+        <w:t>If( n == 0) {</w:t>
+      </w:r>
+    </w:p>
+    <w:p>
+      <w:pPr>
+        <w:numPr>
+          <w:numId w:val="0"/>
+        </w:numPr>
+        <w:ind w:leftChars="0"/>
+        <w:rPr>
+          <w:rFonts w:hint="default"/>
+          <w:b w:val="0"/>
+          <w:bCs w:val="0"/>
+          <w:sz w:val="24"/>
+          <w:szCs w:val="24"/>
+          <w:lang w:val="en-US"/>
+        </w:rPr>
+      </w:pPr>
+      <w:r>
+        <w:rPr>
+          <w:rFonts w:hint="default"/>
+          <w:b w:val="0"/>
+          <w:bCs w:val="0"/>
+          <w:sz w:val="24"/>
+          <w:szCs w:val="24"/>
+          <w:lang w:val="en-US"/>
+        </w:rPr>
+        <w:t>If(arr[n] == ele) return n;</w:t>
+      </w:r>
+    </w:p>
+    <w:p>
+      <w:pPr>
+        <w:numPr>
+          <w:numId w:val="0"/>
+        </w:numPr>
+        <w:ind w:leftChars="0"/>
+        <w:rPr>
+          <w:rFonts w:hint="default"/>
+          <w:b w:val="0"/>
+          <w:bCs w:val="0"/>
+          <w:sz w:val="24"/>
+          <w:szCs w:val="24"/>
+          <w:lang w:val="en-US"/>
+        </w:rPr>
+      </w:pPr>
+      <w:r>
+        <w:rPr>
+          <w:rFonts w:hint="default"/>
+          <w:b w:val="0"/>
+          <w:bCs w:val="0"/>
+          <w:sz w:val="24"/>
+          <w:szCs w:val="24"/>
+          <w:lang w:val="en-US"/>
+        </w:rPr>
+        <w:t>Else return -1;</w:t>
+      </w:r>
+    </w:p>
+    <w:p>
+      <w:pPr>
+        <w:numPr>
+          <w:numId w:val="0"/>
+        </w:numPr>
+        <w:ind w:leftChars="0"/>
+        <w:rPr>
+          <w:rFonts w:hint="default"/>
+          <w:b w:val="0"/>
+          <w:bCs w:val="0"/>
+          <w:sz w:val="24"/>
+          <w:szCs w:val="24"/>
+          <w:lang w:val="en-US"/>
+        </w:rPr>
+      </w:pPr>
+      <w:r>
+        <w:rPr>
+          <w:rFonts w:hint="default"/>
+          <w:b w:val="0"/>
+          <w:bCs w:val="0"/>
+          <w:sz w:val="24"/>
+          <w:szCs w:val="24"/>
+          <w:lang w:val="en-US"/>
+        </w:rPr>
+        <w:t>}</w:t>
+      </w:r>
+    </w:p>
+    <w:p>
+      <w:pPr>
+        <w:numPr>
+          <w:numId w:val="0"/>
+        </w:numPr>
+        <w:ind w:leftChars="0"/>
+        <w:rPr>
+          <w:rFonts w:hint="default"/>
+          <w:b w:val="0"/>
+          <w:bCs w:val="0"/>
+          <w:sz w:val="24"/>
+          <w:szCs w:val="24"/>
+          <w:lang w:val="en-US"/>
+        </w:rPr>
+      </w:pPr>
+    </w:p>
+    <w:p>
+      <w:pPr>
+        <w:numPr>
+          <w:numId w:val="0"/>
+        </w:numPr>
+        <w:ind w:leftChars="0"/>
+        <w:rPr>
+          <w:rFonts w:hint="default"/>
+          <w:b/>
+          <w:bCs/>
+          <w:sz w:val="24"/>
+          <w:szCs w:val="24"/>
+          <w:lang w:val="en-US"/>
+        </w:rPr>
+      </w:pPr>
+      <w:r>
+        <w:rPr>
+          <w:rFonts w:hint="default"/>
+          <w:b/>
+          <w:bCs/>
+          <w:sz w:val="24"/>
+          <w:szCs w:val="24"/>
+          <w:lang w:val="en-US"/>
+        </w:rPr>
+        <w:t>Check condition:</w:t>
+      </w:r>
+    </w:p>
+    <w:p>
+      <w:pPr>
+        <w:numPr>
+          <w:numId w:val="0"/>
+        </w:numPr>
+        <w:ind w:leftChars="0"/>
+        <w:rPr>
+          <w:rFonts w:hint="default"/>
+          <w:b w:val="0"/>
+          <w:bCs w:val="0"/>
+          <w:sz w:val="24"/>
+          <w:szCs w:val="24"/>
+          <w:lang w:val="en-US"/>
+        </w:rPr>
+      </w:pPr>
+      <w:r>
+        <w:rPr>
+          <w:rFonts w:hint="default"/>
+          <w:b w:val="0"/>
+          <w:bCs w:val="0"/>
+          <w:sz w:val="24"/>
+          <w:szCs w:val="24"/>
+          <w:lang w:val="en-US"/>
+        </w:rPr>
+        <w:t xml:space="preserve">We will traverse the array from right to left so that we can get the last occurrence of an element and get the index of the element. </w:t>
+      </w:r>
+    </w:p>
+    <w:p>
+      <w:pPr>
+        <w:numPr>
+          <w:numId w:val="0"/>
+        </w:numPr>
+        <w:ind w:leftChars="0"/>
+        <w:rPr>
+          <w:rFonts w:hint="default"/>
+          <w:b w:val="0"/>
+          <w:bCs w:val="0"/>
+          <w:sz w:val="24"/>
+          <w:szCs w:val="24"/>
+          <w:lang w:val="en-US"/>
+        </w:rPr>
+      </w:pPr>
+    </w:p>
+    <w:p>
+      <w:pPr>
+        <w:numPr>
+          <w:numId w:val="0"/>
+        </w:numPr>
+        <w:ind w:leftChars="0"/>
+        <w:rPr>
+          <w:rFonts w:hint="default"/>
+          <w:b w:val="0"/>
+          <w:bCs w:val="0"/>
+          <w:sz w:val="24"/>
+          <w:szCs w:val="24"/>
+          <w:lang w:val="en-US"/>
+        </w:rPr>
+      </w:pPr>
+      <w:r>
+        <w:rPr>
+          <w:rFonts w:hint="default"/>
+          <w:b w:val="0"/>
+          <w:bCs w:val="0"/>
+          <w:sz w:val="24"/>
+          <w:szCs w:val="24"/>
+          <w:lang w:val="en-US"/>
+        </w:rPr>
+        <w:t>If(arr[n] == ele) return n;</w:t>
+      </w:r>
+    </w:p>
+    <w:p>
+      <w:pPr>
+        <w:numPr>
+          <w:numId w:val="0"/>
+        </w:numPr>
+        <w:ind w:leftChars="0"/>
+        <w:rPr>
+          <w:rFonts w:hint="default"/>
+          <w:b w:val="0"/>
+          <w:bCs w:val="0"/>
+          <w:sz w:val="24"/>
+          <w:szCs w:val="24"/>
+          <w:lang w:val="en-US"/>
+        </w:rPr>
+      </w:pPr>
+    </w:p>
+    <w:p>
+      <w:pPr>
+        <w:numPr>
+          <w:numId w:val="0"/>
+        </w:numPr>
+        <w:ind w:leftChars="0"/>
+        <w:rPr>
+          <w:rFonts w:hint="default"/>
+          <w:b w:val="0"/>
+          <w:bCs w:val="0"/>
+          <w:sz w:val="24"/>
+          <w:szCs w:val="24"/>
+          <w:lang w:val="en-US"/>
+        </w:rPr>
+      </w:pPr>
+    </w:p>
+    <w:p>
+      <w:pPr>
+        <w:numPr>
+          <w:numId w:val="0"/>
+        </w:numPr>
+        <w:ind w:leftChars="0"/>
+        <w:rPr>
+          <w:rFonts w:hint="default"/>
+          <w:b/>
+          <w:bCs/>
+          <w:sz w:val="24"/>
+          <w:szCs w:val="24"/>
+          <w:lang w:val="en-US"/>
+        </w:rPr>
+      </w:pPr>
+      <w:r>
+        <w:rPr>
+          <w:rFonts w:hint="default"/>
+          <w:b/>
+          <w:bCs/>
+          <w:sz w:val="24"/>
+          <w:szCs w:val="24"/>
+          <w:lang w:val="en-US"/>
+        </w:rPr>
+        <w:t xml:space="preserve">Recursion: </w:t>
+      </w:r>
+    </w:p>
+    <w:p>
+      <w:pPr>
+        <w:numPr>
+          <w:numId w:val="0"/>
+        </w:numPr>
+        <w:ind w:leftChars="0"/>
+        <w:rPr>
+          <w:rFonts w:hint="default"/>
+          <w:b/>
+          <w:bCs/>
+          <w:sz w:val="24"/>
+          <w:szCs w:val="24"/>
+          <w:lang w:val="en-US"/>
+        </w:rPr>
+      </w:pPr>
+    </w:p>
+    <w:p>
+      <w:pPr>
+        <w:numPr>
+          <w:numId w:val="0"/>
+        </w:numPr>
+        <w:ind w:leftChars="0"/>
+        <w:rPr>
+          <w:rFonts w:hint="default"/>
+          <w:b w:val="0"/>
+          <w:bCs w:val="0"/>
+          <w:sz w:val="24"/>
+          <w:szCs w:val="24"/>
+          <w:lang w:val="en-US"/>
+        </w:rPr>
+      </w:pPr>
+      <w:r>
+        <w:rPr>
+          <w:rFonts w:hint="default"/>
+          <w:b/>
+          <w:bCs/>
+          <w:sz w:val="24"/>
+          <w:szCs w:val="24"/>
+          <w:lang w:val="en-US"/>
+        </w:rPr>
+        <w:t xml:space="preserve"> return lastIndex(arr,n-1,ele)</w:t>
+      </w:r>
+      <w:r>
+        <w:rPr>
+          <w:rFonts w:hint="default"/>
+          <w:b w:val="0"/>
+          <w:bCs w:val="0"/>
+          <w:sz w:val="24"/>
+          <w:szCs w:val="24"/>
+          <w:lang w:val="en-US"/>
+        </w:rPr>
+        <w:t>;</w:t>
+      </w:r>
+    </w:p>
+    <w:p>
+      <w:pPr>
+        <w:numPr>
+          <w:numId w:val="0"/>
+        </w:numPr>
+        <w:ind w:leftChars="0"/>
+        <w:rPr>
+          <w:rFonts w:hint="default"/>
+          <w:b w:val="0"/>
+          <w:bCs w:val="0"/>
+          <w:sz w:val="24"/>
+          <w:szCs w:val="24"/>
+          <w:lang w:val="en-US"/>
+        </w:rPr>
+      </w:pPr>
+    </w:p>
+    <w:p>
+      <w:pPr>
+        <w:numPr>
+          <w:numId w:val="0"/>
+        </w:numPr>
+        <w:ind w:leftChars="0"/>
+        <w:rPr>
+          <w:rFonts w:hint="default"/>
+          <w:b w:val="0"/>
+          <w:bCs w:val="0"/>
+          <w:sz w:val="24"/>
+          <w:szCs w:val="24"/>
+          <w:lang w:val="en-US"/>
+        </w:rPr>
+      </w:pPr>
+      <w:r>
+        <w:rPr>
+          <w:rFonts w:hint="default"/>
+          <w:b w:val="0"/>
+          <w:bCs w:val="0"/>
+          <w:sz w:val="24"/>
+          <w:szCs w:val="24"/>
+          <w:lang w:val="en-US"/>
+        </w:rPr>
+        <w:t>Here is a catch in my problem solving, Suppose array is : 3,1,4,2,1</w:t>
+      </w:r>
+    </w:p>
+    <w:p>
+      <w:pPr>
+        <w:numPr>
+          <w:numId w:val="0"/>
+        </w:numPr>
+        <w:ind w:leftChars="0"/>
+        <w:rPr>
+          <w:rFonts w:hint="default"/>
+          <w:b w:val="0"/>
+          <w:bCs w:val="0"/>
+          <w:sz w:val="24"/>
+          <w:szCs w:val="24"/>
+          <w:lang w:val="en-US"/>
+        </w:rPr>
+      </w:pPr>
+    </w:p>
+    <w:p>
+      <w:pPr>
+        <w:numPr>
+          <w:numId w:val="0"/>
+        </w:numPr>
+        <w:ind w:leftChars="0"/>
+        <w:rPr>
+          <w:rFonts w:hint="default"/>
+          <w:b w:val="0"/>
+          <w:bCs w:val="0"/>
+          <w:sz w:val="24"/>
+          <w:szCs w:val="24"/>
+          <w:lang w:val="en-US"/>
+        </w:rPr>
+      </w:pPr>
+    </w:p>
+    <w:p>
+      <w:pPr>
+        <w:numPr>
+          <w:numId w:val="0"/>
+        </w:numPr>
+        <w:ind w:leftChars="0"/>
+        <w:rPr>
+          <w:rFonts w:hint="default"/>
+          <w:b w:val="0"/>
+          <w:bCs w:val="0"/>
+          <w:sz w:val="24"/>
+          <w:szCs w:val="24"/>
+          <w:lang w:val="en-US"/>
+        </w:rPr>
+      </w:pPr>
+      <w:r>
+        <w:rPr>
+          <w:rFonts w:hint="default"/>
+          <w:b w:val="0"/>
+          <w:bCs w:val="0"/>
+          <w:sz w:val="24"/>
+          <w:szCs w:val="24"/>
+          <w:lang w:val="en-US"/>
+        </w:rPr>
+        <w:t>We are sending lastIndex(arr,5,ele)</w:t>
+      </w:r>
+    </w:p>
+    <w:p>
+      <w:pPr>
+        <w:numPr>
+          <w:numId w:val="0"/>
+        </w:numPr>
+        <w:ind w:leftChars="0"/>
+        <w:rPr>
+          <w:rFonts w:hint="default"/>
+          <w:b w:val="0"/>
+          <w:bCs w:val="0"/>
+          <w:sz w:val="24"/>
+          <w:szCs w:val="24"/>
+          <w:lang w:val="en-US"/>
+        </w:rPr>
+      </w:pPr>
+      <w:r>
+        <w:rPr>
+          <w:rFonts w:hint="default"/>
+          <w:b w:val="0"/>
+          <w:bCs w:val="0"/>
+          <w:sz w:val="24"/>
+          <w:szCs w:val="24"/>
+          <w:lang w:val="en-US"/>
+        </w:rPr>
+        <w:t>So in the lastIndex function</w:t>
+      </w:r>
+    </w:p>
+    <w:p>
+      <w:pPr>
+        <w:numPr>
+          <w:numId w:val="0"/>
+        </w:numPr>
+        <w:ind w:leftChars="0"/>
+        <w:rPr>
+          <w:rFonts w:hint="default"/>
+          <w:b w:val="0"/>
+          <w:bCs w:val="0"/>
+          <w:sz w:val="24"/>
+          <w:szCs w:val="24"/>
+          <w:lang w:val="en-US"/>
+        </w:rPr>
+      </w:pPr>
+      <w:r>
+        <w:rPr>
+          <w:rFonts w:hint="default"/>
+          <w:b w:val="0"/>
+          <w:bCs w:val="0"/>
+          <w:sz w:val="24"/>
+          <w:szCs w:val="24"/>
+          <w:lang w:val="en-US"/>
+        </w:rPr>
+        <w:t>If(arr[5] == ele) will be checked but there is no index 5 in the array.</w:t>
+      </w:r>
+    </w:p>
+    <w:p>
+      <w:pPr>
+        <w:numPr>
+          <w:numId w:val="0"/>
+        </w:numPr>
+        <w:ind w:leftChars="0"/>
+        <w:rPr>
+          <w:rFonts w:hint="default"/>
+          <w:b w:val="0"/>
+          <w:bCs w:val="0"/>
+          <w:sz w:val="24"/>
+          <w:szCs w:val="24"/>
+          <w:lang w:val="en-US"/>
+        </w:rPr>
+      </w:pPr>
+      <w:r>
+        <w:rPr>
+          <w:rFonts w:hint="default"/>
+          <w:b w:val="0"/>
+          <w:bCs w:val="0"/>
+          <w:sz w:val="24"/>
+          <w:szCs w:val="24"/>
+          <w:lang w:val="en-US"/>
+        </w:rPr>
+        <w:t>So the check will be a garbage check happen in the code.</w:t>
       </w:r>
       <w:bookmarkStart w:id="0" w:name="_GoBack"/>
       <w:bookmarkEnd w:id="0"/>
-      <w:r>
-        <w:rPr>
-          <w:rFonts w:hint="default"/>
-          <w:b/>
-          <w:bCs/>
-          <w:sz w:val="24"/>
-          <w:szCs w:val="24"/>
-          <w:lang w:val="en-US"/>
-        </w:rPr>
-        <w:t>:</w:t>
-      </w:r>
-    </w:p>
-    <w:p>
-      <w:pPr>
-        <w:numPr>
-          <w:numId w:val="0"/>
-        </w:numPr>
-        <w:ind w:leftChars="0"/>
-        <w:rPr>
-          <w:rFonts w:hint="default"/>
-          <w:b/>
-          <w:bCs/>
-          <w:sz w:val="24"/>
-          <w:szCs w:val="24"/>
-          <w:lang w:val="en-US"/>
-        </w:rPr>
-      </w:pPr>
-    </w:p>
-    <w:p>
-      <w:pPr>
-        <w:numPr>
-          <w:numId w:val="0"/>
-        </w:numPr>
-        <w:ind w:leftChars="0"/>
-        <w:rPr>
-          <w:rFonts w:hint="default"/>
-          <w:b/>
-          <w:bCs/>
-          <w:sz w:val="24"/>
-          <w:szCs w:val="24"/>
-          <w:lang w:val="en-US"/>
-        </w:rPr>
-      </w:pPr>
-      <w:r>
-        <w:rPr>
-          <w:rFonts w:hint="default"/>
-          <w:b/>
-          <w:bCs/>
-          <w:sz w:val="24"/>
-          <w:szCs w:val="24"/>
-          <w:lang w:val="en-US"/>
-        </w:rPr>
-        <w:t>Base Case:</w:t>
-      </w:r>
-    </w:p>
-    <w:p>
-      <w:pPr>
-        <w:numPr>
-          <w:numId w:val="0"/>
-        </w:numPr>
-        <w:ind w:leftChars="0"/>
-        <w:rPr>
-          <w:rFonts w:hint="default"/>
-          <w:b w:val="0"/>
-          <w:bCs w:val="0"/>
-          <w:sz w:val="24"/>
-          <w:szCs w:val="24"/>
-          <w:lang w:val="en-US"/>
-        </w:rPr>
-      </w:pPr>
-      <w:r>
-        <w:rPr>
-          <w:rFonts w:hint="default"/>
-          <w:b w:val="0"/>
-          <w:bCs w:val="0"/>
-          <w:sz w:val="24"/>
-          <w:szCs w:val="24"/>
-          <w:lang w:val="en-US"/>
-        </w:rPr>
-        <w:t>If n = 0, we will check if the element is = arr[0] or not . if equal , return true else return false</w:t>
-      </w:r>
-    </w:p>
-    <w:p>
-      <w:pPr>
-        <w:numPr>
-          <w:numId w:val="0"/>
-        </w:numPr>
-        <w:ind w:leftChars="0"/>
-        <w:rPr>
-          <w:rFonts w:hint="default"/>
-          <w:b w:val="0"/>
-          <w:bCs w:val="0"/>
-          <w:sz w:val="24"/>
-          <w:szCs w:val="24"/>
-          <w:lang w:val="en-US"/>
-        </w:rPr>
-      </w:pPr>
-    </w:p>
-    <w:p>
-      <w:pPr>
-        <w:numPr>
-          <w:numId w:val="0"/>
-        </w:numPr>
-        <w:ind w:leftChars="0"/>
-        <w:rPr>
-          <w:rFonts w:hint="default"/>
-          <w:b w:val="0"/>
-          <w:bCs w:val="0"/>
-          <w:sz w:val="24"/>
-          <w:szCs w:val="24"/>
-          <w:lang w:val="en-US"/>
-        </w:rPr>
-      </w:pPr>
-      <w:r>
-        <w:rPr>
-          <w:rFonts w:hint="default"/>
-          <w:b w:val="0"/>
-          <w:bCs w:val="0"/>
-          <w:sz w:val="24"/>
-          <w:szCs w:val="24"/>
-          <w:lang w:val="en-US"/>
-        </w:rPr>
-        <w:t>Then after that we will also check if arr[0] == element or not outside the base case because we need a one time match with any index value of the array. If any index value matches, we will get our ans</w:t>
-      </w:r>
-    </w:p>
-    <w:p>
-      <w:pPr>
-        <w:numPr>
-          <w:numId w:val="0"/>
-        </w:numPr>
-        <w:ind w:leftChars="0"/>
-        <w:rPr>
-          <w:rFonts w:hint="default"/>
-          <w:b w:val="0"/>
-          <w:bCs w:val="0"/>
-          <w:sz w:val="24"/>
-          <w:szCs w:val="24"/>
-          <w:lang w:val="en-US"/>
-        </w:rPr>
-      </w:pPr>
-    </w:p>
-    <w:p>
-      <w:pPr>
-        <w:numPr>
-          <w:numId w:val="0"/>
-        </w:numPr>
-        <w:ind w:leftChars="0"/>
-        <w:rPr>
-          <w:rFonts w:hint="default"/>
-          <w:b/>
-          <w:bCs/>
-          <w:sz w:val="24"/>
-          <w:szCs w:val="24"/>
-          <w:lang w:val="en-US"/>
-        </w:rPr>
-      </w:pPr>
-      <w:r>
-        <w:rPr>
-          <w:rFonts w:hint="default"/>
-          <w:b/>
-          <w:bCs/>
-          <w:sz w:val="24"/>
-          <w:szCs w:val="24"/>
-          <w:lang w:val="en-US"/>
-        </w:rPr>
-        <w:t>Recurive call</w:t>
-      </w:r>
-      <w:r>
-        <w:rPr>
-          <w:rFonts w:hint="default"/>
-          <w:b w:val="0"/>
-          <w:bCs w:val="0"/>
-          <w:sz w:val="24"/>
-          <w:szCs w:val="24"/>
-          <w:lang w:val="en-US"/>
-        </w:rPr>
-        <w:t xml:space="preserve">:  We will point the next index of the array and also reduce the size by 1 and send it as a recursive call like </w:t>
-      </w:r>
-      <w:r>
-        <w:rPr>
-          <w:rFonts w:hint="default"/>
-          <w:b/>
-          <w:bCs/>
-          <w:sz w:val="24"/>
-          <w:szCs w:val="24"/>
-          <w:lang w:val="en-US"/>
-        </w:rPr>
-        <w:t>bool smallerInput = check(arr+1,n-1);</w:t>
-      </w:r>
-    </w:p>
-    <w:p>
-      <w:pPr>
-        <w:numPr>
-          <w:numId w:val="0"/>
-        </w:numPr>
-        <w:ind w:leftChars="0"/>
-        <w:rPr>
-          <w:rFonts w:hint="default"/>
-          <w:b w:val="0"/>
-          <w:bCs w:val="0"/>
-          <w:sz w:val="24"/>
-          <w:szCs w:val="24"/>
-          <w:lang w:val="en-US"/>
-        </w:rPr>
-      </w:pPr>
-      <w:r>
-        <w:rPr>
-          <w:rFonts w:hint="default"/>
-          <w:b w:val="0"/>
-          <w:bCs w:val="0"/>
-          <w:sz w:val="24"/>
-          <w:szCs w:val="24"/>
-          <w:lang w:val="en-US"/>
-        </w:rPr>
-        <w:t>So, that every time we can get a new arr[0] value. Using this recursive call we are checking the array elements from left to right onwards.</w:t>
-      </w:r>
-    </w:p>
-    <w:p>
-      <w:pPr>
-        <w:numPr>
-          <w:numId w:val="0"/>
-        </w:numPr>
-        <w:ind w:leftChars="0"/>
-        <w:rPr>
-          <w:rFonts w:hint="default"/>
-          <w:b w:val="0"/>
-          <w:bCs w:val="0"/>
-          <w:sz w:val="24"/>
-          <w:szCs w:val="24"/>
-          <w:lang w:val="en-US"/>
-        </w:rPr>
-      </w:pPr>
-    </w:p>
-    <w:p>
-      <w:pPr>
-        <w:numPr>
-          <w:numId w:val="0"/>
-        </w:numPr>
-        <w:ind w:leftChars="0"/>
-        <w:rPr>
-          <w:rFonts w:hint="default"/>
-          <w:b w:val="0"/>
-          <w:bCs w:val="0"/>
-          <w:sz w:val="24"/>
-          <w:szCs w:val="24"/>
-          <w:lang w:val="en-US"/>
-        </w:rPr>
-      </w:pPr>
-      <w:r>
-        <w:rPr>
-          <w:rFonts w:hint="default"/>
-          <w:b/>
-          <w:bCs/>
-          <w:sz w:val="24"/>
-          <w:szCs w:val="24"/>
-          <w:lang w:val="en-US"/>
-        </w:rPr>
-        <w:t xml:space="preserve">Calculation: </w:t>
-      </w:r>
-      <w:r>
-        <w:rPr>
-          <w:rFonts w:hint="default"/>
-          <w:b w:val="0"/>
-          <w:bCs w:val="0"/>
-          <w:sz w:val="24"/>
-          <w:szCs w:val="24"/>
-          <w:lang w:val="en-US"/>
-        </w:rPr>
-        <w:t>We will return the boolean recursive call that we have made.</w:t>
-      </w:r>
-    </w:p>
-    <w:p>
-      <w:pPr>
-        <w:numPr>
-          <w:numId w:val="0"/>
-        </w:numPr>
-        <w:ind w:leftChars="0"/>
-        <w:rPr>
-          <w:rFonts w:hint="default"/>
-          <w:b w:val="0"/>
-          <w:bCs w:val="0"/>
-          <w:sz w:val="24"/>
-          <w:szCs w:val="24"/>
-          <w:lang w:val="en-US"/>
-        </w:rPr>
-      </w:pPr>
-    </w:p>
-    <w:p>
-      <w:pPr>
-        <w:numPr>
-          <w:numId w:val="0"/>
-        </w:numPr>
-        <w:ind w:leftChars="0"/>
-        <w:rPr>
-          <w:rFonts w:hint="default"/>
-          <w:b w:val="0"/>
-          <w:bCs w:val="0"/>
-          <w:sz w:val="24"/>
-          <w:szCs w:val="24"/>
-          <w:lang w:val="en-US"/>
-        </w:rPr>
-      </w:pPr>
-    </w:p>
-    <w:p>
-      <w:pPr>
-        <w:numPr>
-          <w:ilvl w:val="0"/>
-          <w:numId w:val="0"/>
-        </w:numPr>
+    </w:p>
+    <w:p>
+      <w:pPr>
+        <w:numPr>
+          <w:numId w:val="0"/>
+        </w:numPr>
+        <w:ind w:leftChars="0"/>
+        <w:rPr>
+          <w:rFonts w:hint="default"/>
+          <w:b w:val="0"/>
+          <w:bCs w:val="0"/>
+          <w:sz w:val="24"/>
+          <w:szCs w:val="24"/>
+          <w:lang w:val="en-US"/>
+        </w:rPr>
+      </w:pPr>
+    </w:p>
+    <w:p>
+      <w:pPr>
+        <w:numPr>
+          <w:numId w:val="0"/>
+        </w:numPr>
+        <w:ind w:leftChars="0"/>
         <w:rPr>
           <w:rFonts w:hint="default"/>
           <w:b w:val="0"/>

</xml_diff>